<commit_message>
started analyses of Zoom
</commit_message>
<xml_diff>
--- a/Computing IPM Analyses.docx
+++ b/Computing IPM Analyses.docx
@@ -390,15 +390,7 @@
           </w:p>
           <w:p>
             <w:r>
-              <w:t xml:space="preserve">    protected </w:t>
-            </w:r>
-            <w:bookmarkStart w:id="0" w:name="_GoBack"/>
-            <w:r>
-              <w:t xml:space="preserve">Weapon </w:t>
-            </w:r>
-            <w:bookmarkEnd w:id="0"/>
-            <w:r>
-              <w:t>currentWeapon;</w:t>
+              <w:t xml:space="preserve">    protected Weapon currentWeapon;</w:t>
             </w:r>
           </w:p>
           <w:p>
@@ -894,15 +886,114 @@
           <w:p/>
           <w:p>
             <w:r>
-              <w:t xml:space="preserve">Inside the shoot() method there is a </w:t>
-            </w:r>
-            <w:r>
-              <w:t xml:space="preserve">method which creates an object of class </w:t>
-            </w:r>
-            <w:r>
-              <w:t>this.currentWeapon</w:t>
-            </w:r>
-          </w:p>
+              <w:t>Inside the shoot() method</w:t>
+            </w:r>
+            <w:r>
+              <w:t xml:space="preserve"> adds</w:t>
+            </w:r>
+            <w:r>
+              <w:t xml:space="preserve"> an object of class </w:t>
+            </w:r>
+            <w:r>
+              <w:t>Weapon</w:t>
+            </w:r>
+            <w:r>
+              <w:t xml:space="preserve"> to the world and invokes its shoot every time the space key is pressed.</w:t>
+            </w:r>
+          </w:p>
+          <w:p/>
+          <w:p>
+            <w:r>
+              <w:t xml:space="preserve">The collide() method is used to detect if the hero comes into contact with an enemy, </w:t>
+            </w:r>
+            <w:r>
+              <w:t>it can be used by all classes as it is a public method.</w:t>
+            </w:r>
+          </w:p>
+          <w:p/>
+          <w:p/>
+          <w:p>
+            <w:r>
+              <w:t>Inside the collide() method,  a variable of type actor is created</w:t>
+            </w:r>
+            <w:r>
+              <w:t xml:space="preserve"> and is used to detect if an actor of type AbstractEnemies is within a 10,10 radius of the hero.</w:t>
+            </w:r>
+          </w:p>
+          <w:p/>
+          <w:p>
+            <w:r>
+              <w:t xml:space="preserve">If the hero detects an enemy within a radius of 10,10 from the hero, then a variable called enemy of type </w:t>
+            </w:r>
+            <w:r>
+              <w:t>AbstractEnemies</w:t>
+            </w:r>
+            <w:r>
+              <w:t xml:space="preserve"> is created and casts the actor to </w:t>
+            </w:r>
+            <w:r>
+              <w:t>AbstractEnemies</w:t>
+            </w:r>
+            <w:r>
+              <w:t>.</w:t>
+            </w:r>
+          </w:p>
+          <w:p/>
+          <w:p>
+            <w:r>
+              <w:t xml:space="preserve">The health of the hero is then reduced by the variable called damage which belongs to the class </w:t>
+            </w:r>
+            <w:r>
+              <w:t>AbstractEnemies</w:t>
+            </w:r>
+            <w:r>
+              <w:t>.</w:t>
+            </w:r>
+          </w:p>
+          <w:p/>
+          <w:p>
+            <w:r>
+              <w:t xml:space="preserve">The actor that </w:t>
+            </w:r>
+            <w:r>
+              <w:t>touched</w:t>
+            </w:r>
+            <w:r>
+              <w:t xml:space="preserve"> the hero is then removed from the world</w:t>
+            </w:r>
+            <w:r>
+              <w:t>.</w:t>
+            </w:r>
+          </w:p>
+          <w:p/>
+          <w:p>
+            <w:r>
+              <w:t>The die() method is then processed.</w:t>
+            </w:r>
+          </w:p>
+          <w:p/>
+          <w:p>
+            <w:r>
+              <w:t>The die() method is used to check if the hero should be removed from the world.</w:t>
+            </w:r>
+          </w:p>
+          <w:p/>
+          <w:p>
+            <w:r>
+              <w:t xml:space="preserve">If the health of the hero is lower than 0, then the sound called </w:t>
+            </w:r>
+            <w:r>
+              <w:t>heroDeath</w:t>
+            </w:r>
+            <w:r>
+              <w:t xml:space="preserve"> will play, the game stop will be invoked and the hero will be removed from the world.</w:t>
+            </w:r>
+          </w:p>
+          <w:p>
+            <w:bookmarkStart w:id="0" w:name="_GoBack"/>
+            <w:bookmarkEnd w:id="0"/>
+          </w:p>
+          <w:p/>
           <w:p/>
           <w:p/>
           <w:p/>

</xml_diff>

<commit_message>
Just game and AbstractWeapons to go
</commit_message>
<xml_diff>
--- a/Computing IPM Analyses.docx
+++ b/Computing IPM Analyses.docx
@@ -712,7 +712,13 @@
               <w:t>AbstractHero</w:t>
             </w:r>
             <w:r>
-              <w:t xml:space="preserve"> and it’s abstract as </w:t>
+              <w:t xml:space="preserve"> and it</w:t>
+            </w:r>
+            <w:r>
+              <w:t xml:space="preserve"> i</w:t>
+            </w:r>
+            <w:r>
+              <w:t xml:space="preserve">s abstract as </w:t>
             </w:r>
             <w:r>
               <w:t>it can’t be created directly but can be extended.</w:t>
@@ -1301,8 +1307,76 @@
             <w:tcW w:w="6974" w:type="dxa"/>
           </w:tcPr>
           <w:p>
-            <w:bookmarkStart w:id="0" w:name="_GoBack"/>
-            <w:bookmarkEnd w:id="0"/>
+            <w:r>
+              <w:lastRenderedPageBreak/>
+              <w:t xml:space="preserve">This </w:t>
+            </w:r>
+            <w:r>
+              <w:t xml:space="preserve">class is called </w:t>
+            </w:r>
+            <w:r>
+              <w:t>AbstractBullets</w:t>
+            </w:r>
+            <w:r>
+              <w:t xml:space="preserve"> and extends to the Actor class and implements ammo.</w:t>
+            </w:r>
+          </w:p>
+          <w:p/>
+          <w:p>
+            <w:r>
+              <w:t>The Boolean variable, active and the integer variables of speed and damage are declared</w:t>
+            </w:r>
+            <w:r>
+              <w:t xml:space="preserve">, all of them are protected so subclasses of </w:t>
+            </w:r>
+            <w:r>
+              <w:t>AbstractBullets</w:t>
+            </w:r>
+            <w:r>
+              <w:t xml:space="preserve"> can utilise them</w:t>
+            </w:r>
+            <w:r>
+              <w:t>.</w:t>
+            </w:r>
+          </w:p>
+          <w:p/>
+          <w:p>
+            <w:r>
+              <w:t>The act() method contains the move(), exitWorld() and collision() methods.</w:t>
+            </w:r>
+          </w:p>
+          <w:p/>
+          <w:p>
+            <w:r>
+              <w:t>The damage getter gets how much damage a bullet does.</w:t>
+            </w:r>
+          </w:p>
+          <w:p/>
+          <w:p>
+            <w:r>
+              <w:t>The speed getter gets how fast a bullet moves.</w:t>
+            </w:r>
+          </w:p>
+          <w:p/>
+          <w:p>
+            <w:r>
+              <w:t>The move() method makes a bullet move to the right at a rate of its speed.</w:t>
+            </w:r>
+          </w:p>
+          <w:p/>
+          <w:p>
+            <w:r>
+              <w:t xml:space="preserve">The exitWorld() method </w:t>
+            </w:r>
+            <w:r>
+              <w:t xml:space="preserve"> makes the bullet disappear if it is active and if it goes beyond the X coordinate of 995 and declares that it is no longer active.</w:t>
+            </w:r>
+          </w:p>
+          <w:p/>
+          <w:p>
+            <w:r>
+              <w:t>The collision() method makes the bullet disappear if it is active.</w:t>
+            </w:r>
           </w:p>
         </w:tc>
       </w:tr>
@@ -1313,960 +1387,1261 @@
         <w:br w:type="page"/>
       </w:r>
     </w:p>
-    <w:p>
-      <w:r>
-        <w:lastRenderedPageBreak/>
-        <w:t>public class MagicBullet extends AbstractBullets</w:t>
-      </w:r>
-    </w:p>
-    <w:p>
-      <w:r>
-        <w:t>{</w:t>
-      </w:r>
-    </w:p>
-    <w:p>
-      <w:r>
-        <w:t xml:space="preserve">     </w:t>
-      </w:r>
-    </w:p>
-    <w:p>
-      <w:r>
-        <w:t xml:space="preserve">    public void act()  {</w:t>
-      </w:r>
-    </w:p>
-    <w:p>
-      <w:r>
-        <w:t xml:space="preserve">      move();</w:t>
-      </w:r>
-    </w:p>
-    <w:p>
-      <w:r>
-        <w:t xml:space="preserve">      exitWorld();</w:t>
-      </w:r>
-    </w:p>
-    <w:p>
-      <w:r>
-        <w:t xml:space="preserve">    }</w:t>
-      </w:r>
-    </w:p>
-    <w:p>
-      <w:r>
-        <w:t xml:space="preserve">    </w:t>
-      </w:r>
-    </w:p>
-    <w:p>
-      <w:r>
-        <w:t xml:space="preserve">    public MagicBullet() {</w:t>
-      </w:r>
-    </w:p>
-    <w:p>
-      <w:r>
-        <w:t xml:space="preserve">      super (10);</w:t>
-      </w:r>
-    </w:p>
-    <w:p>
-      <w:r>
-        <w:t xml:space="preserve">      damage = 2;</w:t>
-      </w:r>
-    </w:p>
-    <w:p>
-      <w:r>
-        <w:t xml:space="preserve">    }</w:t>
-      </w:r>
-    </w:p>
-    <w:p>
-      <w:r>
-        <w:t>}</w:t>
-      </w:r>
-    </w:p>
+    <w:tbl>
+      <w:tblPr>
+        <w:tblStyle w:val="TableGrid"/>
+        <w:tblW w:w="0" w:type="auto"/>
+        <w:tblLook w:val="04A0" w:firstRow="1" w:lastRow="0" w:firstColumn="1" w:lastColumn="0" w:noHBand="0" w:noVBand="1"/>
+      </w:tblPr>
+      <w:tblGrid>
+        <w:gridCol w:w="6974"/>
+        <w:gridCol w:w="6974"/>
+      </w:tblGrid>
+      <w:tr>
+        <w:tc>
+          <w:tcPr>
+            <w:tcW w:w="6974" w:type="dxa"/>
+          </w:tcPr>
+          <w:p>
+            <w:r>
+              <w:lastRenderedPageBreak/>
+              <w:t>public class MagicBullet extends AbstractBullets</w:t>
+            </w:r>
+          </w:p>
+          <w:p>
+            <w:r>
+              <w:t>{</w:t>
+            </w:r>
+          </w:p>
+          <w:p>
+            <w:r>
+              <w:t xml:space="preserve">     </w:t>
+            </w:r>
+          </w:p>
+          <w:p>
+            <w:r>
+              <w:t xml:space="preserve">    public void act()  {</w:t>
+            </w:r>
+          </w:p>
+          <w:p>
+            <w:r>
+              <w:t xml:space="preserve">      move();</w:t>
+            </w:r>
+          </w:p>
+          <w:p>
+            <w:r>
+              <w:t xml:space="preserve">      exitWorld();</w:t>
+            </w:r>
+          </w:p>
+          <w:p>
+            <w:r>
+              <w:t xml:space="preserve">    }</w:t>
+            </w:r>
+          </w:p>
+          <w:p>
+            <w:r>
+              <w:t xml:space="preserve">    </w:t>
+            </w:r>
+          </w:p>
+          <w:p>
+            <w:r>
+              <w:t xml:space="preserve">    public MagicBullet() {</w:t>
+            </w:r>
+          </w:p>
+          <w:p>
+            <w:r>
+              <w:t xml:space="preserve">      super (10);</w:t>
+            </w:r>
+          </w:p>
+          <w:p>
+            <w:r>
+              <w:t xml:space="preserve">      damage = 2;</w:t>
+            </w:r>
+          </w:p>
+          <w:p>
+            <w:r>
+              <w:t xml:space="preserve">    }</w:t>
+            </w:r>
+          </w:p>
+          <w:p>
+            <w:r>
+              <w:t>}</w:t>
+            </w:r>
+          </w:p>
+          <w:p>
+            <w:r>
+              <w:br w:type="page"/>
+            </w:r>
+          </w:p>
+          <w:p>
+            <w:r>
+              <w:t xml:space="preserve">        }</w:t>
+            </w:r>
+          </w:p>
+          <w:p>
+            <w:r>
+              <w:t xml:space="preserve">    }</w:t>
+            </w:r>
+          </w:p>
+          <w:p>
+            <w:r>
+              <w:t xml:space="preserve">    </w:t>
+            </w:r>
+          </w:p>
+          <w:p>
+            <w:r>
+              <w:t xml:space="preserve">     public void die() {</w:t>
+            </w:r>
+          </w:p>
+          <w:p>
+            <w:r>
+              <w:t xml:space="preserve">        java.util.List gameList = getWorld().getObjects(Game.class);</w:t>
+            </w:r>
+          </w:p>
+          <w:p>
+            <w:r>
+              <w:t xml:space="preserve">        Game game = (Game)gameList.get(0);</w:t>
+            </w:r>
+          </w:p>
+          <w:p>
+            <w:r>
+              <w:t xml:space="preserve">        if</w:t>
+            </w:r>
+            <w:r>
+              <w:t xml:space="preserve"> (this.active &amp;&amp; this.health &lt; 1</w:t>
+            </w:r>
+            <w:r>
+              <w:t xml:space="preserve"> ) {</w:t>
+            </w:r>
+          </w:p>
+          <w:p>
+            <w:r>
+              <w:t xml:space="preserve">              this.active = false;</w:t>
+            </w:r>
+          </w:p>
+          <w:p>
+            <w:r>
+              <w:t xml:space="preserve">              World world;</w:t>
+            </w:r>
+          </w:p>
+          <w:p>
+            <w:r>
+              <w:t xml:space="preserve">              world = getWorld();</w:t>
+            </w:r>
+          </w:p>
+          <w:p>
+            <w:r>
+              <w:t xml:space="preserve">              world.removeObject(this);</w:t>
+            </w:r>
+          </w:p>
+          <w:p>
+            <w:r>
+              <w:t xml:space="preserve">              game.increaseScore(this.points);</w:t>
+            </w:r>
+          </w:p>
+          <w:p>
+            <w:r>
+              <w:t xml:space="preserve">        }</w:t>
+            </w:r>
+          </w:p>
+          <w:p>
+            <w:r>
+              <w:t xml:space="preserve">        </w:t>
+            </w:r>
+          </w:p>
+          <w:p>
+            <w:r>
+              <w:t xml:space="preserve">    }</w:t>
+            </w:r>
+          </w:p>
+          <w:p>
+            <w:r>
+              <w:t>}</w:t>
+            </w:r>
+          </w:p>
+          <w:p/>
+        </w:tc>
+        <w:tc>
+          <w:tcPr>
+            <w:tcW w:w="6974" w:type="dxa"/>
+            <w:tcBorders>
+              <w:bottom w:val="single" w:sz="4" w:space="0" w:color="auto"/>
+            </w:tcBorders>
+          </w:tcPr>
+          <w:p>
+            <w:pPr>
+              <w:ind w:left="720" w:hanging="720"/>
+            </w:pPr>
+            <w:r>
+              <w:t xml:space="preserve">The class MagicBullet extends to </w:t>
+            </w:r>
+            <w:r>
+              <w:t>AbstractBullets</w:t>
+            </w:r>
+            <w:r>
+              <w:t>.</w:t>
+            </w:r>
+          </w:p>
+          <w:p>
+            <w:pPr>
+              <w:ind w:left="720" w:hanging="720"/>
+            </w:pPr>
+          </w:p>
+          <w:p>
+            <w:pPr>
+              <w:ind w:left="720" w:hanging="720"/>
+            </w:pPr>
+            <w:r>
+              <w:t>The act() method contains the move() and exitWorld() methods.</w:t>
+            </w:r>
+          </w:p>
+          <w:p/>
+          <w:p>
+            <w:r>
+              <w:t>In the MagicBullet constructor, the speed integer parameter is defined as 10 and its damage as 2</w:t>
+            </w:r>
+            <w:r>
+              <w:t>.</w:t>
+            </w:r>
+          </w:p>
+          <w:p/>
+          <w:p>
+            <w:r>
+              <w:t>The die() method checks if the bullet’s life is under 1 and if it is active, if it is, then it will make active false and will remove  be removed from the world</w:t>
+            </w:r>
+            <w:r>
+              <w:t xml:space="preserve"> and it will also increase the score variable belonging to the class called Game</w:t>
+            </w:r>
+            <w:r>
+              <w:t>.</w:t>
+            </w:r>
+          </w:p>
+          <w:p/>
+        </w:tc>
+      </w:tr>
+    </w:tbl>
+    <w:p/>
+    <w:tbl>
+      <w:tblPr>
+        <w:tblStyle w:val="TableGrid"/>
+        <w:tblW w:w="0" w:type="auto"/>
+        <w:tblLook w:val="04A0" w:firstRow="1" w:lastRow="0" w:firstColumn="1" w:lastColumn="0" w:noHBand="0" w:noVBand="1"/>
+      </w:tblPr>
+      <w:tblGrid>
+        <w:gridCol w:w="6974"/>
+        <w:gridCol w:w="6974"/>
+      </w:tblGrid>
+      <w:tr>
+        <w:tc>
+          <w:tcPr>
+            <w:tcW w:w="6974" w:type="dxa"/>
+          </w:tcPr>
+          <w:p>
+            <w:r>
+              <w:lastRenderedPageBreak/>
+              <w:t>public class AbstractEnemies extends Actor</w:t>
+            </w:r>
+          </w:p>
+          <w:p>
+            <w:r>
+              <w:t>{</w:t>
+            </w:r>
+          </w:p>
+          <w:p>
+            <w:r>
+              <w:t xml:space="preserve">    protected int health;</w:t>
+            </w:r>
+          </w:p>
+          <w:p>
+            <w:r>
+              <w:t xml:space="preserve">    protected int speed;</w:t>
+            </w:r>
+          </w:p>
+          <w:p>
+            <w:r>
+              <w:t xml:space="preserve">    protected int damage;</w:t>
+            </w:r>
+          </w:p>
+          <w:p>
+            <w:r>
+              <w:t xml:space="preserve">    protected boolean active;</w:t>
+            </w:r>
+          </w:p>
+          <w:p>
+            <w:r>
+              <w:t xml:space="preserve">    protected int points;</w:t>
+            </w:r>
+          </w:p>
+          <w:p/>
+          <w:p>
+            <w:r>
+              <w:t xml:space="preserve">    public AbstractEnemies() {</w:t>
+            </w:r>
+          </w:p>
+          <w:p>
+            <w:r>
+              <w:t xml:space="preserve">        this.active = true;</w:t>
+            </w:r>
+          </w:p>
+          <w:p>
+            <w:r>
+              <w:t xml:space="preserve">    }</w:t>
+            </w:r>
+          </w:p>
+          <w:p>
+            <w:r>
+              <w:t xml:space="preserve">    /**</w:t>
+            </w:r>
+          </w:p>
+          <w:p>
+            <w:r>
+              <w:t xml:space="preserve">     * Act - do whatever the Enemy wants to do. This method is called whenever</w:t>
+            </w:r>
+          </w:p>
+          <w:p>
+            <w:r>
+              <w:t xml:space="preserve">     * the 'Act' or 'Run' button gets pressed in the environment.</w:t>
+            </w:r>
+          </w:p>
+          <w:p>
+            <w:r>
+              <w:t xml:space="preserve">     */</w:t>
+            </w:r>
+          </w:p>
+          <w:p>
+            <w:r>
+              <w:t xml:space="preserve">    public void act() </w:t>
+            </w:r>
+          </w:p>
+          <w:p>
+            <w:r>
+              <w:t xml:space="preserve">    {</w:t>
+            </w:r>
+          </w:p>
+          <w:p>
+            <w:r>
+              <w:t xml:space="preserve">       move();</w:t>
+            </w:r>
+          </w:p>
+          <w:p>
+            <w:r>
+              <w:t xml:space="preserve">       collide();</w:t>
+            </w:r>
+          </w:p>
+          <w:p>
+            <w:r>
+              <w:t xml:space="preserve">       exitWorld();</w:t>
+            </w:r>
+          </w:p>
+          <w:p>
+            <w:r>
+              <w:t xml:space="preserve">    }   </w:t>
+            </w:r>
+          </w:p>
+          <w:p>
+            <w:r>
+              <w:t xml:space="preserve">    </w:t>
+            </w:r>
+          </w:p>
+          <w:p>
+            <w:r>
+              <w:t xml:space="preserve">    public int getDamage(){</w:t>
+            </w:r>
+          </w:p>
+          <w:p>
+            <w:r>
+              <w:t xml:space="preserve">       return this.damage;</w:t>
+            </w:r>
+          </w:p>
+          <w:p>
+            <w:r>
+              <w:t xml:space="preserve">    }</w:t>
+            </w:r>
+          </w:p>
+          <w:p>
+            <w:r>
+              <w:t xml:space="preserve">    </w:t>
+            </w:r>
+          </w:p>
+          <w:p>
+            <w:r>
+              <w:t xml:space="preserve">    private void move()</w:t>
+            </w:r>
+          </w:p>
+          <w:p>
+            <w:r>
+              <w:t xml:space="preserve">    {</w:t>
+            </w:r>
+          </w:p>
+          <w:p>
+            <w:r>
+              <w:t xml:space="preserve">        move(-speed);</w:t>
+            </w:r>
+          </w:p>
+          <w:p>
+            <w:r>
+              <w:t xml:space="preserve">    </w:t>
+            </w:r>
+          </w:p>
+          <w:p>
+            <w:r>
+              <w:t xml:space="preserve">    }</w:t>
+            </w:r>
+          </w:p>
+          <w:p>
+            <w:r>
+              <w:t xml:space="preserve">    </w:t>
+            </w:r>
+          </w:p>
+          <w:p>
+            <w:r>
+              <w:lastRenderedPageBreak/>
+              <w:t xml:space="preserve">    private void exitWorld()</w:t>
+            </w:r>
+          </w:p>
+          <w:p>
+            <w:r>
+              <w:t xml:space="preserve">    {</w:t>
+            </w:r>
+          </w:p>
+          <w:p>
+            <w:r>
+              <w:t xml:space="preserve">       if ( this.active &amp;&amp; getX()&lt;=1) {</w:t>
+            </w:r>
+          </w:p>
+          <w:p>
+            <w:r>
+              <w:t xml:space="preserve">                this.active = false;</w:t>
+            </w:r>
+          </w:p>
+          <w:p>
+            <w:r>
+              <w:t xml:space="preserve">               getWorld().removeObject(this);</w:t>
+            </w:r>
+          </w:p>
+          <w:p>
+            <w:r>
+              <w:t xml:space="preserve">   </w:t>
+            </w:r>
+          </w:p>
+          <w:p>
+            <w:r>
+              <w:t xml:space="preserve">        }   </w:t>
+            </w:r>
+          </w:p>
+          <w:p>
+            <w:r>
+              <w:t xml:space="preserve">    }</w:t>
+            </w:r>
+          </w:p>
+          <w:p>
+            <w:r>
+              <w:t xml:space="preserve">    </w:t>
+            </w:r>
+          </w:p>
+          <w:p>
+            <w:r>
+              <w:t xml:space="preserve">     public void collide()</w:t>
+            </w:r>
+          </w:p>
+          <w:p>
+            <w:r>
+              <w:t xml:space="preserve">    {</w:t>
+            </w:r>
+          </w:p>
+          <w:p>
+            <w:r>
+              <w:t xml:space="preserve">        Actor actor;</w:t>
+            </w:r>
+          </w:p>
+          <w:p>
+            <w:r>
+              <w:t xml:space="preserve">        actor = getOneObjectAtOffset(4,4, AbstractBullets.class);</w:t>
+            </w:r>
+          </w:p>
+          <w:p>
+            <w:r>
+              <w:t xml:space="preserve">        if (actor != null)</w:t>
+            </w:r>
+          </w:p>
+          <w:p>
+            <w:r>
+              <w:t xml:space="preserve">        {</w:t>
+            </w:r>
+          </w:p>
+          <w:p>
+            <w:r>
+              <w:t xml:space="preserve">            AbstractBullets bullets = (AbstractBullets) actor; </w:t>
+            </w:r>
+          </w:p>
+          <w:p>
+            <w:r>
+              <w:t xml:space="preserve">            this.health = this.health - bullets.getDamage();    </w:t>
+            </w:r>
+          </w:p>
+          <w:p>
+            <w:r>
+              <w:t xml:space="preserve">            die();</w:t>
+            </w:r>
+          </w:p>
+          <w:p>
+            <w:r>
+              <w:t xml:space="preserve">            bullets.collision();</w:t>
+            </w:r>
+          </w:p>
+          <w:p>
+            <w:r>
+              <w:br w:type="page"/>
+            </w:r>
+          </w:p>
+          <w:p/>
+        </w:tc>
+        <w:tc>
+          <w:tcPr>
+            <w:tcW w:w="6974" w:type="dxa"/>
+          </w:tcPr>
+          <w:p>
+            <w:r>
+              <w:lastRenderedPageBreak/>
+              <w:t xml:space="preserve">This is the </w:t>
+            </w:r>
+            <w:r>
+              <w:t>AbstractEnemies</w:t>
+            </w:r>
+            <w:r>
+              <w:t xml:space="preserve"> which extends to Actor.</w:t>
+            </w:r>
+          </w:p>
+          <w:p/>
+          <w:p>
+            <w:r>
+              <w:t>It has health, speed, damage and points as integers and active as a Boolean. They are protected so all its subclasses can use these variables.</w:t>
+            </w:r>
+          </w:p>
+          <w:p/>
+          <w:p>
+            <w:r>
+              <w:t>It starts off with having active as true.</w:t>
+            </w:r>
+          </w:p>
+          <w:p/>
+          <w:p>
+            <w:r>
+              <w:t>In its act() method, it has the move(), collide() and exitWorld() methods.</w:t>
+            </w:r>
+          </w:p>
+          <w:p/>
+          <w:p>
+            <w:r>
+              <w:t>In its damage getter, it gets how much damage an enemy deals.</w:t>
+            </w:r>
+          </w:p>
+          <w:p/>
+          <w:p>
+            <w:r>
+              <w:t>In its move() method, it moves to the left at the speed of the variable “speed.”</w:t>
+            </w:r>
+          </w:p>
+          <w:p/>
+          <w:p>
+            <w:r>
+              <w:t>Its exitWorld() method destroys the enemy if it touches the world boundary and if it is active, it also makes active turn false.</w:t>
+            </w:r>
+          </w:p>
+          <w:p/>
+          <w:p>
+            <w:r>
+              <w:t xml:space="preserve">The collide() method checks if a bullet is within a 4 by </w:t>
+            </w:r>
+            <w:r>
+              <w:t>4 radius of the enemy, if it is, t</w:t>
+            </w:r>
+            <w:r>
+              <w:t xml:space="preserve">hen </w:t>
+            </w:r>
+            <w:r>
+              <w:t>gets the amount of damage that the bullet deals and takes it away from his health.</w:t>
+            </w:r>
+          </w:p>
+          <w:p/>
+          <w:p>
+            <w:r>
+              <w:t>It will carry out the die() method if its health is under 0.</w:t>
+            </w:r>
+          </w:p>
+          <w:p/>
+        </w:tc>
+      </w:tr>
+    </w:tbl>
+    <w:p/>
     <w:p>
       <w:r>
         <w:br w:type="page"/>
       </w:r>
     </w:p>
-    <w:p>
-      <w:r>
-        <w:lastRenderedPageBreak/>
-        <w:t>public class AbstractEnemies extends Actor</w:t>
-      </w:r>
-    </w:p>
-    <w:p>
-      <w:r>
-        <w:t>{</w:t>
-      </w:r>
-    </w:p>
-    <w:p>
-      <w:r>
-        <w:t xml:space="preserve">    protected int health;</w:t>
-      </w:r>
-    </w:p>
-    <w:p>
-      <w:r>
-        <w:t xml:space="preserve">    protected int speed;</w:t>
-      </w:r>
-    </w:p>
-    <w:p>
-      <w:r>
-        <w:t xml:space="preserve">    protected int damage;</w:t>
-      </w:r>
-    </w:p>
-    <w:p>
-      <w:r>
-        <w:t xml:space="preserve">    protected boolean active;</w:t>
-      </w:r>
-    </w:p>
-    <w:p>
-      <w:r>
-        <w:t xml:space="preserve">    protected int points;</w:t>
-      </w:r>
-    </w:p>
+    <w:tbl>
+      <w:tblPr>
+        <w:tblStyle w:val="TableGrid"/>
+        <w:tblW w:w="0" w:type="auto"/>
+        <w:tblLook w:val="04A0" w:firstRow="1" w:lastRow="0" w:firstColumn="1" w:lastColumn="0" w:noHBand="0" w:noVBand="1"/>
+      </w:tblPr>
+      <w:tblGrid>
+        <w:gridCol w:w="6974"/>
+        <w:gridCol w:w="6974"/>
+      </w:tblGrid>
+      <w:tr>
+        <w:tc>
+          <w:tcPr>
+            <w:tcW w:w="6974" w:type="dxa"/>
+          </w:tcPr>
+          <w:p>
+            <w:r>
+              <w:lastRenderedPageBreak/>
+              <w:t>public class HomingEnemy extends AbstractEnemies</w:t>
+            </w:r>
+          </w:p>
+          <w:p>
+            <w:r>
+              <w:t>{</w:t>
+            </w:r>
+          </w:p>
+          <w:p>
+            <w:r>
+              <w:t xml:space="preserve">    public HomingEnemy (){</w:t>
+            </w:r>
+          </w:p>
+          <w:p>
+            <w:r>
+              <w:t xml:space="preserve">      health = 3;</w:t>
+            </w:r>
+          </w:p>
+          <w:p>
+            <w:r>
+              <w:t xml:space="preserve">      speed = 5;</w:t>
+            </w:r>
+          </w:p>
+          <w:p>
+            <w:r>
+              <w:t xml:space="preserve">      damage = 5;</w:t>
+            </w:r>
+          </w:p>
+          <w:p>
+            <w:r>
+              <w:t xml:space="preserve">      points = 5;</w:t>
+            </w:r>
+          </w:p>
+          <w:p>
+            <w:r>
+              <w:t xml:space="preserve">    }</w:t>
+            </w:r>
+          </w:p>
+          <w:p>
+            <w:r>
+              <w:t>}</w:t>
+            </w:r>
+          </w:p>
+          <w:p/>
+        </w:tc>
+        <w:tc>
+          <w:tcPr>
+            <w:tcW w:w="6974" w:type="dxa"/>
+          </w:tcPr>
+          <w:p>
+            <w:r>
+              <w:t xml:space="preserve">This is the class </w:t>
+            </w:r>
+            <w:r>
+              <w:t>HomingEnemy</w:t>
+            </w:r>
+            <w:r>
+              <w:t xml:space="preserve"> which extends to </w:t>
+            </w:r>
+            <w:r>
+              <w:t>AbstractEnemies</w:t>
+            </w:r>
+          </w:p>
+          <w:p/>
+          <w:p>
+            <w:r>
+              <w:t xml:space="preserve">It has set health=3,speed=5, damage=5, points=5. </w:t>
+            </w:r>
+          </w:p>
+        </w:tc>
+      </w:tr>
+    </w:tbl>
     <w:p/>
     <w:p>
       <w:r>
-        <w:t xml:space="preserve">    public AbstractEnemies() {</w:t>
-      </w:r>
-    </w:p>
-    <w:p>
-      <w:r>
-        <w:t xml:space="preserve">        this.active = true;</w:t>
-      </w:r>
-    </w:p>
-    <w:p>
-      <w:r>
-        <w:t xml:space="preserve">    }</w:t>
-      </w:r>
-    </w:p>
-    <w:p>
-      <w:r>
-        <w:t xml:space="preserve">    /**</w:t>
-      </w:r>
-    </w:p>
-    <w:p>
-      <w:r>
-        <w:t xml:space="preserve">     * Act - do whatever the Enemy wants to do. This method is called whenever</w:t>
-      </w:r>
-    </w:p>
-    <w:p>
-      <w:r>
-        <w:t xml:space="preserve">     * the 'Act' or 'Run' button gets pressed in the environment.</w:t>
-      </w:r>
-    </w:p>
-    <w:p>
-      <w:r>
-        <w:t xml:space="preserve">     */</w:t>
-      </w:r>
-    </w:p>
-    <w:p>
-      <w:r>
-        <w:t xml:space="preserve">    public void act() </w:t>
-      </w:r>
-    </w:p>
-    <w:p>
-      <w:r>
-        <w:t xml:space="preserve">    {</w:t>
-      </w:r>
-    </w:p>
-    <w:p>
-      <w:r>
-        <w:t xml:space="preserve">       move();</w:t>
-      </w:r>
-    </w:p>
-    <w:p>
-      <w:r>
-        <w:t xml:space="preserve">       collide();</w:t>
-      </w:r>
-    </w:p>
-    <w:p>
-      <w:r>
-        <w:t xml:space="preserve">       exitWorld();</w:t>
-      </w:r>
-    </w:p>
-    <w:p>
-      <w:r>
-        <w:lastRenderedPageBreak/>
-        <w:t xml:space="preserve">    }   </w:t>
-      </w:r>
-    </w:p>
-    <w:p>
-      <w:r>
-        <w:t xml:space="preserve">    </w:t>
-      </w:r>
-    </w:p>
-    <w:p>
-      <w:r>
-        <w:t xml:space="preserve">    public int getDamage(){</w:t>
-      </w:r>
-    </w:p>
-    <w:p>
-      <w:r>
-        <w:t xml:space="preserve">       return this.damage;</w:t>
-      </w:r>
-    </w:p>
-    <w:p>
-      <w:r>
-        <w:t xml:space="preserve">    }</w:t>
-      </w:r>
-    </w:p>
-    <w:p>
-      <w:r>
-        <w:t xml:space="preserve">    </w:t>
-      </w:r>
-    </w:p>
-    <w:p>
-      <w:r>
-        <w:t xml:space="preserve">    private void move()</w:t>
-      </w:r>
-    </w:p>
-    <w:p>
-      <w:r>
-        <w:t xml:space="preserve">    {</w:t>
-      </w:r>
-    </w:p>
-    <w:p>
-      <w:r>
-        <w:t xml:space="preserve">        move(-speed);</w:t>
-      </w:r>
-    </w:p>
-    <w:p>
-      <w:r>
-        <w:t xml:space="preserve">    </w:t>
-      </w:r>
-    </w:p>
-    <w:p>
-      <w:r>
-        <w:t xml:space="preserve">    }</w:t>
-      </w:r>
-    </w:p>
-    <w:p>
-      <w:r>
-        <w:t xml:space="preserve">    </w:t>
-      </w:r>
-    </w:p>
-    <w:p>
-      <w:r>
-        <w:t xml:space="preserve">    private void exitWorld()</w:t>
-      </w:r>
-    </w:p>
-    <w:p>
-      <w:r>
-        <w:t xml:space="preserve">    {</w:t>
-      </w:r>
-    </w:p>
-    <w:p>
-      <w:r>
-        <w:t xml:space="preserve">       if ( this.active &amp;&amp; getX()&lt;=1) {</w:t>
-      </w:r>
-    </w:p>
-    <w:p>
-      <w:r>
-        <w:t xml:space="preserve">                this.active = false;</w:t>
-      </w:r>
-    </w:p>
-    <w:p>
-      <w:r>
-        <w:t xml:space="preserve">               getWorld().removeObject(this);</w:t>
-      </w:r>
-    </w:p>
-    <w:p>
-      <w:r>
-        <w:t xml:space="preserve">   </w:t>
-      </w:r>
-    </w:p>
-    <w:p>
-      <w:r>
-        <w:t xml:space="preserve">        }   </w:t>
-      </w:r>
-    </w:p>
-    <w:p>
-      <w:r>
-        <w:t xml:space="preserve">    }</w:t>
-      </w:r>
-    </w:p>
-    <w:p>
-      <w:r>
-        <w:lastRenderedPageBreak/>
-        <w:t xml:space="preserve">    </w:t>
-      </w:r>
-    </w:p>
-    <w:p>
-      <w:r>
-        <w:t xml:space="preserve">     public void collide()</w:t>
-      </w:r>
-    </w:p>
-    <w:p>
-      <w:r>
-        <w:t xml:space="preserve">    {</w:t>
-      </w:r>
-    </w:p>
-    <w:p>
-      <w:r>
-        <w:t xml:space="preserve">        Actor actor;</w:t>
-      </w:r>
-    </w:p>
-    <w:p>
-      <w:r>
-        <w:t xml:space="preserve">        actor = getOneObjectAtOffset(4,4, AbstractBullets.class);</w:t>
-      </w:r>
-    </w:p>
-    <w:p>
-      <w:r>
-        <w:t xml:space="preserve">        if (actor != null)</w:t>
-      </w:r>
-    </w:p>
-    <w:p>
-      <w:r>
-        <w:t xml:space="preserve">        {</w:t>
-      </w:r>
-    </w:p>
-    <w:p>
-      <w:r>
-        <w:t xml:space="preserve">            AbstractBullets bullets = (AbstractBullets) actor; </w:t>
-      </w:r>
-    </w:p>
-    <w:p>
-      <w:r>
-        <w:t xml:space="preserve">            this.health = this.health - bullets.getDamage();    </w:t>
-      </w:r>
-    </w:p>
-    <w:p>
-      <w:r>
-        <w:t xml:space="preserve">            die();</w:t>
-      </w:r>
-    </w:p>
-    <w:p>
-      <w:r>
-        <w:t xml:space="preserve">            bullets.collision();</w:t>
-      </w:r>
-    </w:p>
-    <w:p>
-      <w:r>
-        <w:t xml:space="preserve">        }</w:t>
-      </w:r>
-    </w:p>
-    <w:p>
-      <w:r>
-        <w:t xml:space="preserve">    }</w:t>
-      </w:r>
-    </w:p>
-    <w:p>
-      <w:r>
-        <w:t xml:space="preserve">    </w:t>
-      </w:r>
-    </w:p>
-    <w:p>
-      <w:r>
-        <w:t xml:space="preserve">     public void die() {</w:t>
-      </w:r>
-    </w:p>
-    <w:p>
-      <w:r>
-        <w:t xml:space="preserve">        java.util.List gameList = getWorld().getObjects(Game.class);</w:t>
-      </w:r>
-    </w:p>
-    <w:p>
-      <w:r>
-        <w:t xml:space="preserve">        Game game = (Game)gameList.get(0);</w:t>
-      </w:r>
-    </w:p>
-    <w:p>
-      <w:r>
-        <w:t xml:space="preserve">        if (this.active &amp;&amp; this.health &lt; 0 ) {</w:t>
-      </w:r>
-    </w:p>
-    <w:p>
-      <w:r>
-        <w:t xml:space="preserve">              this.active = false;</w:t>
-      </w:r>
-    </w:p>
-    <w:p>
-      <w:r>
-        <w:t xml:space="preserve">              World world;</w:t>
-      </w:r>
-    </w:p>
-    <w:p>
-      <w:r>
-        <w:lastRenderedPageBreak/>
-        <w:t xml:space="preserve">              world = getWorld();</w:t>
-      </w:r>
-    </w:p>
-    <w:p>
-      <w:r>
-        <w:t xml:space="preserve">              world.removeObject(this);</w:t>
-      </w:r>
-    </w:p>
-    <w:p>
-      <w:r>
-        <w:t xml:space="preserve">              game.increaseScore(this.points);</w:t>
-      </w:r>
-    </w:p>
-    <w:p>
-      <w:r>
-        <w:t xml:space="preserve">        }</w:t>
-      </w:r>
-    </w:p>
-    <w:p>
-      <w:r>
-        <w:t xml:space="preserve">        </w:t>
-      </w:r>
-    </w:p>
-    <w:p>
-      <w:r>
-        <w:t xml:space="preserve">    }</w:t>
-      </w:r>
-    </w:p>
-    <w:p>
-      <w:r>
-        <w:t>}</w:t>
-      </w:r>
-    </w:p>
-    <w:p>
-      <w:r>
         <w:br w:type="page"/>
       </w:r>
     </w:p>
-    <w:p>
-      <w:r>
-        <w:lastRenderedPageBreak/>
-        <w:t>public class HomingEnemy extends AbstractEnemies</w:t>
-      </w:r>
-    </w:p>
-    <w:p>
-      <w:r>
-        <w:t>{</w:t>
-      </w:r>
-    </w:p>
-    <w:p>
-      <w:r>
-        <w:t xml:space="preserve">    public HomingEnemy (){</w:t>
-      </w:r>
-    </w:p>
-    <w:p>
-      <w:r>
-        <w:t xml:space="preserve">      health = 3;</w:t>
-      </w:r>
-    </w:p>
-    <w:p>
-      <w:r>
-        <w:t xml:space="preserve">      speed = 5;</w:t>
-      </w:r>
-    </w:p>
-    <w:p>
-      <w:r>
-        <w:t xml:space="preserve">      damage = 5;</w:t>
-      </w:r>
-    </w:p>
-    <w:p>
-      <w:r>
-        <w:t xml:space="preserve">      points = 5;</w:t>
-      </w:r>
-    </w:p>
-    <w:p>
-      <w:r>
-        <w:t xml:space="preserve">    }</w:t>
-      </w:r>
-    </w:p>
-    <w:p>
-      <w:r>
-        <w:t>}</w:t>
-      </w:r>
-    </w:p>
+    <w:tbl>
+      <w:tblPr>
+        <w:tblStyle w:val="TableGrid"/>
+        <w:tblW w:w="0" w:type="auto"/>
+        <w:tblLook w:val="04A0" w:firstRow="1" w:lastRow="0" w:firstColumn="1" w:lastColumn="0" w:noHBand="0" w:noVBand="1"/>
+      </w:tblPr>
+      <w:tblGrid>
+        <w:gridCol w:w="6974"/>
+        <w:gridCol w:w="6974"/>
+      </w:tblGrid>
+      <w:tr>
+        <w:tc>
+          <w:tcPr>
+            <w:tcW w:w="6974" w:type="dxa"/>
+          </w:tcPr>
+          <w:p>
+            <w:r>
+              <w:lastRenderedPageBreak/>
+              <w:t>public class Enemy extends AbstractEnemies</w:t>
+            </w:r>
+          </w:p>
+          <w:p>
+            <w:r>
+              <w:t>{</w:t>
+            </w:r>
+          </w:p>
+          <w:p>
+            <w:r>
+              <w:t xml:space="preserve">      public Enemy (){</w:t>
+            </w:r>
+          </w:p>
+          <w:p>
+            <w:r>
+              <w:t xml:space="preserve">      health = 1;</w:t>
+            </w:r>
+          </w:p>
+          <w:p>
+            <w:r>
+              <w:t xml:space="preserve">      speed = 4;</w:t>
+            </w:r>
+          </w:p>
+          <w:p>
+            <w:r>
+              <w:t xml:space="preserve">      damage = 2;</w:t>
+            </w:r>
+          </w:p>
+          <w:p>
+            <w:r>
+              <w:t xml:space="preserve">      points = 2;</w:t>
+            </w:r>
+          </w:p>
+          <w:p>
+            <w:r>
+              <w:t xml:space="preserve">    }</w:t>
+            </w:r>
+          </w:p>
+          <w:p>
+            <w:r>
+              <w:t>}</w:t>
+            </w:r>
+          </w:p>
+          <w:p/>
+        </w:tc>
+        <w:tc>
+          <w:tcPr>
+            <w:tcW w:w="6974" w:type="dxa"/>
+          </w:tcPr>
+          <w:p>
+            <w:r>
+              <w:t xml:space="preserve">This is the Enemy class which extends to </w:t>
+            </w:r>
+            <w:r>
+              <w:t>AbstractEnemies</w:t>
+            </w:r>
+          </w:p>
+          <w:p/>
+          <w:p>
+            <w:r>
+              <w:t>In its constructor, it has set health = 1, speed = 4, damage = 2, points = 2.</w:t>
+            </w:r>
+          </w:p>
+          <w:p/>
+        </w:tc>
+      </w:tr>
+    </w:tbl>
+    <w:p/>
     <w:p>
       <w:r>
         <w:br w:type="page"/>
       </w:r>
     </w:p>
-    <w:p>
-      <w:r>
-        <w:lastRenderedPageBreak/>
-        <w:t>public class Enemy extends AbstractEnemies</w:t>
-      </w:r>
-    </w:p>
-    <w:p>
-      <w:r>
-        <w:t>{</w:t>
-      </w:r>
-    </w:p>
-    <w:p>
-      <w:r>
-        <w:t xml:space="preserve">      public Enemy (){</w:t>
-      </w:r>
-    </w:p>
-    <w:p>
-      <w:r>
-        <w:t xml:space="preserve">      health = 1;</w:t>
-      </w:r>
-    </w:p>
-    <w:p>
-      <w:r>
-        <w:t xml:space="preserve">      speed = 4;</w:t>
-      </w:r>
-    </w:p>
-    <w:p>
-      <w:r>
-        <w:t xml:space="preserve">      damage = 2;</w:t>
-      </w:r>
-    </w:p>
-    <w:p>
-      <w:r>
-        <w:t xml:space="preserve">      points = 2;</w:t>
-      </w:r>
-    </w:p>
-    <w:p>
-      <w:r>
-        <w:t xml:space="preserve">    }</w:t>
-      </w:r>
-    </w:p>
-    <w:p>
-      <w:r>
-        <w:t>}</w:t>
-      </w:r>
-    </w:p>
-    <w:p>
-      <w:r>
-        <w:br w:type="page"/>
-      </w:r>
-    </w:p>
-    <w:p>
-      <w:r>
-        <w:lastRenderedPageBreak/>
-        <w:t>public class Game extends Actor</w:t>
-      </w:r>
-    </w:p>
-    <w:p>
-      <w:r>
-        <w:t>{</w:t>
-      </w:r>
-    </w:p>
-    <w:p>
-      <w:r>
-        <w:t xml:space="preserve">    private AbstractHero currentHero;</w:t>
-      </w:r>
-    </w:p>
-    <w:p>
-      <w:r>
-        <w:t xml:space="preserve">    private boolean gameInProgress = false;</w:t>
-      </w:r>
-    </w:p>
-    <w:p>
-      <w:r>
-        <w:t xml:space="preserve">    private double lastSpawnTime = System.currentTimeMillis();</w:t>
-      </w:r>
-    </w:p>
-    <w:p>
-      <w:r>
-        <w:t xml:space="preserve">    private double spawnRate = 450;//in milliseconds</w:t>
-      </w:r>
-    </w:p>
-    <w:p>
-      <w:r>
-        <w:t xml:space="preserve">    private int score;</w:t>
-      </w:r>
-    </w:p>
-    <w:p>
-      <w:r>
-        <w:t xml:space="preserve">    private GreenfootSound music = new GreenfootSound("Bizet.wav");</w:t>
-      </w:r>
-    </w:p>
+    <w:tbl>
+      <w:tblPr>
+        <w:tblStyle w:val="TableGrid"/>
+        <w:tblW w:w="0" w:type="auto"/>
+        <w:tblLook w:val="04A0" w:firstRow="1" w:lastRow="0" w:firstColumn="1" w:lastColumn="0" w:noHBand="0" w:noVBand="1"/>
+      </w:tblPr>
+      <w:tblGrid>
+        <w:gridCol w:w="6974"/>
+        <w:gridCol w:w="6974"/>
+      </w:tblGrid>
+      <w:tr>
+        <w:tc>
+          <w:tcPr>
+            <w:tcW w:w="6974" w:type="dxa"/>
+          </w:tcPr>
+          <w:p>
+            <w:r>
+              <w:lastRenderedPageBreak/>
+              <w:t>public class Game extends Actor</w:t>
+            </w:r>
+          </w:p>
+          <w:p>
+            <w:r>
+              <w:t>{</w:t>
+            </w:r>
+          </w:p>
+          <w:p>
+            <w:r>
+              <w:t xml:space="preserve">    private AbstractHero currentHero;</w:t>
+            </w:r>
+          </w:p>
+          <w:p>
+            <w:r>
+              <w:t xml:space="preserve">    private boolean gameInProgress = false;</w:t>
+            </w:r>
+          </w:p>
+          <w:p>
+            <w:r>
+              <w:t xml:space="preserve">    private double lastSpawnTime = System.currentTimeMillis();</w:t>
+            </w:r>
+          </w:p>
+          <w:p>
+            <w:r>
+              <w:t xml:space="preserve">    private double spawnRate = 450;//in milliseconds</w:t>
+            </w:r>
+          </w:p>
+          <w:p>
+            <w:r>
+              <w:t xml:space="preserve">    private int score;</w:t>
+            </w:r>
+          </w:p>
+          <w:p>
+            <w:r>
+              <w:t xml:space="preserve">    private GreenfootSound music = new GreenfootSound("Bizet.wav");</w:t>
+            </w:r>
+          </w:p>
+          <w:p/>
+          <w:p>
+            <w:r>
+              <w:t xml:space="preserve">    private GreenfootImage img;</w:t>
+            </w:r>
+          </w:p>
+          <w:p>
+            <w:r>
+              <w:t xml:space="preserve">    private Random randomGenerator;</w:t>
+            </w:r>
+          </w:p>
+          <w:p>
+            <w:r>
+              <w:t xml:space="preserve">    private Random randomYGenerator;</w:t>
+            </w:r>
+          </w:p>
+          <w:p>
+            <w:r>
+              <w:t xml:space="preserve">    </w:t>
+            </w:r>
+          </w:p>
+          <w:p>
+            <w:r>
+              <w:t xml:space="preserve">    public void updateScore() {</w:t>
+            </w:r>
+          </w:p>
+          <w:p>
+            <w:r>
+              <w:t xml:space="preserve">     if (this.gameInProgress) {</w:t>
+            </w:r>
+          </w:p>
+          <w:p>
+            <w:r>
+              <w:t xml:space="preserve">       this.img = new GreenfootImage (200, 20);</w:t>
+            </w:r>
+          </w:p>
+          <w:p>
+            <w:r>
+              <w:t xml:space="preserve">       this.img.drawString ("Life: " + this.currentHero.getHealth() + "      Score: " + this.score ,2,20);</w:t>
+            </w:r>
+          </w:p>
+          <w:p>
+            <w:r>
+              <w:t xml:space="preserve">       setImage(this.img);</w:t>
+            </w:r>
+          </w:p>
+          <w:p>
+            <w:r>
+              <w:t xml:space="preserve">     }</w:t>
+            </w:r>
+          </w:p>
+          <w:p>
+            <w:r>
+              <w:t xml:space="preserve">    }</w:t>
+            </w:r>
+          </w:p>
+          <w:p>
+            <w:r>
+              <w:t xml:space="preserve">    public void increaseScore(int points) {</w:t>
+            </w:r>
+          </w:p>
+          <w:p>
+            <w:r>
+              <w:t xml:space="preserve">        this.score = this.score + points;</w:t>
+            </w:r>
+          </w:p>
+          <w:p>
+            <w:r>
+              <w:t xml:space="preserve">    }</w:t>
+            </w:r>
+          </w:p>
+          <w:p>
+            <w:r>
+              <w:t xml:space="preserve">    </w:t>
+            </w:r>
+          </w:p>
+          <w:p>
+            <w:r>
+              <w:t xml:space="preserve">    /**</w:t>
+            </w:r>
+          </w:p>
+          <w:p>
+            <w:r>
+              <w:t xml:space="preserve">     * Act - do whatever the Game wants to do. This method is called whenever</w:t>
+            </w:r>
+          </w:p>
+          <w:p>
+            <w:r>
+              <w:t xml:space="preserve">     * the 'Act' or 'Run' button gets pressed in the environment.</w:t>
+            </w:r>
+          </w:p>
+          <w:p>
+            <w:r>
+              <w:t xml:space="preserve">     */</w:t>
+            </w:r>
+          </w:p>
+          <w:p>
+            <w:r>
+              <w:t xml:space="preserve">    public void act() </w:t>
+            </w:r>
+          </w:p>
+          <w:p>
+            <w:r>
+              <w:t xml:space="preserve">    {</w:t>
+            </w:r>
+          </w:p>
+          <w:p>
+            <w:r>
+              <w:t xml:space="preserve">        start();</w:t>
+            </w:r>
+          </w:p>
+          <w:p>
+            <w:r>
+              <w:lastRenderedPageBreak/>
+              <w:t xml:space="preserve">        updateScore();</w:t>
+            </w:r>
+          </w:p>
+          <w:p>
+            <w:r>
+              <w:t xml:space="preserve">        spawnEnemies();</w:t>
+            </w:r>
+          </w:p>
+          <w:p>
+            <w:r>
+              <w:t xml:space="preserve">       }  </w:t>
+            </w:r>
+          </w:p>
+          <w:p>
+            <w:r>
+              <w:t xml:space="preserve">    </w:t>
+            </w:r>
+          </w:p>
+          <w:p>
+            <w:r>
+              <w:t xml:space="preserve">    private void start() {</w:t>
+            </w:r>
+          </w:p>
+          <w:p>
+            <w:r>
+              <w:t xml:space="preserve">        if("s".equals(Greenfoot.getKey()) &amp;&amp; !this.gameInProgress) </w:t>
+            </w:r>
+          </w:p>
+          <w:p>
+            <w:r>
+              <w:t xml:space="preserve">        {</w:t>
+            </w:r>
+          </w:p>
+          <w:p>
+            <w:r>
+              <w:t xml:space="preserve">          spawnHero();</w:t>
+            </w:r>
+          </w:p>
+          <w:p>
+            <w:r>
+              <w:t xml:space="preserve">          spawnEnemies();</w:t>
+            </w:r>
+          </w:p>
+          <w:p>
+            <w:r>
+              <w:t xml:space="preserve">          this.gameInProgress = true;</w:t>
+            </w:r>
+          </w:p>
+          <w:p>
+            <w:r>
+              <w:t xml:space="preserve">          this.randomGenerator = new Random();</w:t>
+            </w:r>
+          </w:p>
+          <w:p>
+            <w:r>
+              <w:t xml:space="preserve">          this.randomYGenerator = new Random();</w:t>
+            </w:r>
+          </w:p>
+          <w:p>
+            <w:r>
+              <w:t xml:space="preserve">          music.setVolume(80);</w:t>
+            </w:r>
+          </w:p>
+          <w:p>
+            <w:r>
+              <w:t xml:space="preserve">          music.play();</w:t>
+            </w:r>
+          </w:p>
+          <w:p>
+            <w:r>
+              <w:t xml:space="preserve">          this.score = 0;</w:t>
+            </w:r>
+          </w:p>
+          <w:p>
+            <w:r>
+              <w:t xml:space="preserve">          getWorld().setBackground("background0172.jpg");</w:t>
+            </w:r>
+          </w:p>
+          <w:p>
+            <w:r>
+              <w:t xml:space="preserve">        }</w:t>
+            </w:r>
+          </w:p>
+          <w:p>
+            <w:r>
+              <w:t xml:space="preserve">    }</w:t>
+            </w:r>
+          </w:p>
+          <w:p>
+            <w:r>
+              <w:t xml:space="preserve">    </w:t>
+            </w:r>
+          </w:p>
+          <w:p>
+            <w:r>
+              <w:t xml:space="preserve">    public void stop() {</w:t>
+            </w:r>
+          </w:p>
+          <w:p>
+            <w:r>
+              <w:t xml:space="preserve">        this.gameInProgress = false;</w:t>
+            </w:r>
+          </w:p>
+          <w:p>
+            <w:r>
+              <w:t xml:space="preserve">        this.music.stop();</w:t>
+            </w:r>
+          </w:p>
+          <w:p>
+            <w:r>
+              <w:t xml:space="preserve">        getWorld().setBackground("desert.png");</w:t>
+            </w:r>
+          </w:p>
+          <w:p>
+            <w:r>
+              <w:t xml:space="preserve">        this.img = new GreenfootImage (1000,600);</w:t>
+            </w:r>
+          </w:p>
+          <w:p>
+            <w:r>
+              <w:t xml:space="preserve">        </w:t>
+            </w:r>
+          </w:p>
+          <w:p>
+            <w:r>
+              <w:t xml:space="preserve">        this.img.drawString ("GAME OVER! ",500,300);</w:t>
+            </w:r>
+          </w:p>
+          <w:p>
+            <w:r>
+              <w:t xml:space="preserve">        this.img.drawString ("Try again! ",500,320);</w:t>
+            </w:r>
+          </w:p>
+          <w:p>
+            <w:r>
+              <w:t xml:space="preserve">        setImage(this.img);</w:t>
+            </w:r>
+          </w:p>
+          <w:p>
+            <w:r>
+              <w:t xml:space="preserve">        </w:t>
+            </w:r>
+          </w:p>
+          <w:p>
+            <w:r>
+              <w:t xml:space="preserve">    }</w:t>
+            </w:r>
+          </w:p>
+          <w:p>
+            <w:r>
+              <w:t xml:space="preserve">    </w:t>
+            </w:r>
+          </w:p>
+          <w:p>
+            <w:r>
+              <w:t xml:space="preserve">    private void spawnHero()</w:t>
+            </w:r>
+          </w:p>
+          <w:p>
+            <w:r>
+              <w:t xml:space="preserve">    {</w:t>
+            </w:r>
+          </w:p>
+          <w:p>
+            <w:r>
+              <w:lastRenderedPageBreak/>
+              <w:t xml:space="preserve">        this.currentHero = new Zoom();</w:t>
+            </w:r>
+          </w:p>
+          <w:p>
+            <w:r>
+              <w:t xml:space="preserve">        getWorld().addObject(this.currentHero, 100, 250);</w:t>
+            </w:r>
+          </w:p>
+          <w:p>
+            <w:r>
+              <w:t xml:space="preserve">     }</w:t>
+            </w:r>
+          </w:p>
+          <w:p>
+            <w:r>
+              <w:t xml:space="preserve">     </w:t>
+            </w:r>
+          </w:p>
+          <w:p>
+            <w:r>
+              <w:t xml:space="preserve">    private void spawnEnemies() {</w:t>
+            </w:r>
+          </w:p>
+          <w:p>
+            <w:r>
+              <w:t xml:space="preserve">      double currentSpawnTime = System.currentTimeMillis();</w:t>
+            </w:r>
+          </w:p>
+          <w:p>
+            <w:r>
+              <w:t xml:space="preserve">      double timeElapsed = currentSpawnTime - this.lastSpawnTime;</w:t>
+            </w:r>
+          </w:p>
+          <w:p>
+            <w:r>
+              <w:t xml:space="preserve"> </w:t>
+            </w:r>
+          </w:p>
+          <w:p>
+            <w:r>
+              <w:t xml:space="preserve">      if ((this.gameInProgress) &amp;&amp; (timeElapsed &gt;= this.spawnRate)) {</w:t>
+            </w:r>
+          </w:p>
+          <w:p>
+            <w:r>
+              <w:t xml:space="preserve">          </w:t>
+            </w:r>
+          </w:p>
+          <w:p>
+            <w:r>
+              <w:t xml:space="preserve">       int randomEnemyType = 1 + this.randomGenerator.nextInt(100 - 1 + 1);</w:t>
+            </w:r>
+          </w:p>
+          <w:p>
+            <w:r>
+              <w:t xml:space="preserve">       int randomY = 10 + this.randomGenerator.nextInt(590 - 10 + 1);</w:t>
+            </w:r>
+          </w:p>
+          <w:p>
+            <w:r>
+              <w:t xml:space="preserve">      </w:t>
+            </w:r>
+          </w:p>
+          <w:p>
+            <w:r>
+              <w:t xml:space="preserve">          if (randomEnemyType &gt; 10) {</w:t>
+            </w:r>
+          </w:p>
+          <w:p>
+            <w:r>
+              <w:t xml:space="preserve">           getWorld().addObject(new Enemy(), 1000, randomY);</w:t>
+            </w:r>
+          </w:p>
+          <w:p>
+            <w:r>
+              <w:t xml:space="preserve">           this.lastSpawnTime = System.currentTimeMillis();</w:t>
+            </w:r>
+          </w:p>
+          <w:p>
+            <w:r>
+              <w:t xml:space="preserve">        }</w:t>
+            </w:r>
+          </w:p>
+          <w:p>
+            <w:r>
+              <w:t xml:space="preserve">        else {</w:t>
+            </w:r>
+          </w:p>
+          <w:p>
+            <w:r>
+              <w:t xml:space="preserve">           getWorld().addObject(new HomingEnemy(), 1000, randomY);</w:t>
+            </w:r>
+          </w:p>
+          <w:p>
+            <w:r>
+              <w:t xml:space="preserve">           this.lastSpawnTime = System.currentTimeMillis();</w:t>
+            </w:r>
+          </w:p>
+          <w:p>
+            <w:r>
+              <w:t xml:space="preserve">        }</w:t>
+            </w:r>
+          </w:p>
+          <w:p>
+            <w:r>
+              <w:t xml:space="preserve">      }</w:t>
+            </w:r>
+          </w:p>
+          <w:p>
+            <w:r>
+              <w:t xml:space="preserve">    }     </w:t>
+            </w:r>
+          </w:p>
+          <w:p>
+            <w:r>
+              <w:t>}</w:t>
+            </w:r>
+          </w:p>
+          <w:p/>
+        </w:tc>
+        <w:tc>
+          <w:tcPr>
+            <w:tcW w:w="6974" w:type="dxa"/>
+          </w:tcPr>
+          <w:p>
+            <w:r>
+              <w:lastRenderedPageBreak/>
+              <w:t>This is a class called Game which extends to Actor.</w:t>
+            </w:r>
+          </w:p>
+          <w:p/>
+          <w:p>
+            <w:r>
+              <w:t xml:space="preserve">It has </w:t>
+            </w:r>
+          </w:p>
+        </w:tc>
+      </w:tr>
+    </w:tbl>
     <w:p/>
-    <w:p>
-      <w:r>
-        <w:t xml:space="preserve">    private GreenfootImage img;</w:t>
-      </w:r>
-    </w:p>
-    <w:p>
-      <w:r>
-        <w:t xml:space="preserve">    private Random randomGenerator;</w:t>
-      </w:r>
-    </w:p>
-    <w:p>
-      <w:r>
-        <w:t xml:space="preserve">    private Random randomYGenerator;</w:t>
-      </w:r>
-    </w:p>
-    <w:p>
-      <w:r>
-        <w:t xml:space="preserve">    </w:t>
-      </w:r>
-    </w:p>
-    <w:p>
-      <w:r>
-        <w:t xml:space="preserve">    public void updateScore() {</w:t>
-      </w:r>
-    </w:p>
-    <w:p>
-      <w:r>
-        <w:t xml:space="preserve">     if (this.gameInProgress) {</w:t>
-      </w:r>
-    </w:p>
-    <w:p>
-      <w:r>
-        <w:t xml:space="preserve">       this.img = new GreenfootImage (200, 20);</w:t>
-      </w:r>
-    </w:p>
-    <w:p>
-      <w:r>
-        <w:t xml:space="preserve">       this.img.drawString ("Life: " + this.currentHero.getHealth() + "      Score: " + this.score ,2,20);</w:t>
-      </w:r>
-    </w:p>
-    <w:p>
-      <w:r>
-        <w:t xml:space="preserve">       setImage(this.img);</w:t>
-      </w:r>
-    </w:p>
-    <w:p>
-      <w:r>
-        <w:t xml:space="preserve">     }</w:t>
-      </w:r>
-    </w:p>
-    <w:p>
-      <w:r>
-        <w:t xml:space="preserve">    }</w:t>
-      </w:r>
-    </w:p>
-    <w:p>
-      <w:r>
-        <w:lastRenderedPageBreak/>
-        <w:t xml:space="preserve">    public void increaseScore(int points) {</w:t>
-      </w:r>
-    </w:p>
-    <w:p>
-      <w:r>
-        <w:t xml:space="preserve">        this.score = this.score + points;</w:t>
-      </w:r>
-    </w:p>
-    <w:p>
-      <w:r>
-        <w:t xml:space="preserve">    }</w:t>
-      </w:r>
-    </w:p>
-    <w:p>
-      <w:r>
-        <w:t xml:space="preserve">    </w:t>
-      </w:r>
-    </w:p>
-    <w:p>
-      <w:r>
-        <w:t xml:space="preserve">    /**</w:t>
-      </w:r>
-    </w:p>
-    <w:p>
-      <w:r>
-        <w:t xml:space="preserve">     * Act - do whatever the Game wants to do. This method is called whenever</w:t>
-      </w:r>
-    </w:p>
-    <w:p>
-      <w:r>
-        <w:t xml:space="preserve">     * the 'Act' or 'Run' button gets pressed in the environment.</w:t>
-      </w:r>
-    </w:p>
-    <w:p>
-      <w:r>
-        <w:t xml:space="preserve">     */</w:t>
-      </w:r>
-    </w:p>
-    <w:p>
-      <w:r>
-        <w:t xml:space="preserve">    public void act() </w:t>
-      </w:r>
-    </w:p>
-    <w:p>
-      <w:r>
-        <w:t xml:space="preserve">    {</w:t>
-      </w:r>
-    </w:p>
-    <w:p>
-      <w:r>
-        <w:t xml:space="preserve">        start();</w:t>
-      </w:r>
-    </w:p>
-    <w:p>
-      <w:r>
-        <w:t xml:space="preserve">        updateScore();</w:t>
-      </w:r>
-    </w:p>
-    <w:p>
-      <w:r>
-        <w:t xml:space="preserve">        spawnEnemies();</w:t>
-      </w:r>
-    </w:p>
-    <w:p>
-      <w:r>
-        <w:t xml:space="preserve">       }  </w:t>
-      </w:r>
-    </w:p>
-    <w:p>
-      <w:r>
-        <w:t xml:space="preserve">    </w:t>
-      </w:r>
-    </w:p>
-    <w:p>
-      <w:r>
-        <w:t xml:space="preserve">    private void start() {</w:t>
-      </w:r>
-    </w:p>
-    <w:p>
-      <w:r>
-        <w:t xml:space="preserve">        if("s".equals(Greenfoot.getKey()) &amp;&amp; !this.gameInProgress) </w:t>
-      </w:r>
-    </w:p>
-    <w:p>
-      <w:r>
-        <w:t xml:space="preserve">        {</w:t>
-      </w:r>
-    </w:p>
-    <w:p>
-      <w:r>
-        <w:t xml:space="preserve">          spawnHero();</w:t>
-      </w:r>
-    </w:p>
-    <w:p>
-      <w:r>
-        <w:t xml:space="preserve">          spawnEnemies();</w:t>
-      </w:r>
-    </w:p>
-    <w:p>
-      <w:r>
-        <w:lastRenderedPageBreak/>
-        <w:t xml:space="preserve">          this.gameInProgress = true;</w:t>
-      </w:r>
-    </w:p>
-    <w:p>
-      <w:r>
-        <w:t xml:space="preserve">          this.randomGenerator = new Random();</w:t>
-      </w:r>
-    </w:p>
-    <w:p>
-      <w:r>
-        <w:t xml:space="preserve">          this.randomYGenerator = new Random();</w:t>
-      </w:r>
-    </w:p>
-    <w:p>
-      <w:r>
-        <w:t xml:space="preserve">          music.setVolume(80);</w:t>
-      </w:r>
-    </w:p>
-    <w:p>
-      <w:r>
-        <w:t xml:space="preserve">          music.play();</w:t>
-      </w:r>
-    </w:p>
-    <w:p>
-      <w:r>
-        <w:t xml:space="preserve">          this.score = 0;</w:t>
-      </w:r>
-    </w:p>
-    <w:p>
-      <w:r>
-        <w:t xml:space="preserve">          getWorld().setBackground("background0172.jpg");</w:t>
-      </w:r>
-    </w:p>
-    <w:p>
-      <w:r>
-        <w:t xml:space="preserve">        }</w:t>
-      </w:r>
-    </w:p>
-    <w:p>
-      <w:r>
-        <w:t xml:space="preserve">    }</w:t>
-      </w:r>
-    </w:p>
-    <w:p>
-      <w:r>
-        <w:t xml:space="preserve">    </w:t>
-      </w:r>
-    </w:p>
-    <w:p>
-      <w:r>
-        <w:t xml:space="preserve">    public void stop() {</w:t>
-      </w:r>
-    </w:p>
-    <w:p>
-      <w:r>
-        <w:t xml:space="preserve">        this.gameInProgress = false;</w:t>
-      </w:r>
-    </w:p>
-    <w:p>
-      <w:r>
-        <w:t xml:space="preserve">        this.music.stop();</w:t>
-      </w:r>
-    </w:p>
-    <w:p>
-      <w:r>
-        <w:t xml:space="preserve">        getWorld().setBackground("desert.png");</w:t>
-      </w:r>
-    </w:p>
-    <w:p>
-      <w:r>
-        <w:t xml:space="preserve">        this.img = new GreenfootImage (1000,600);</w:t>
-      </w:r>
-    </w:p>
-    <w:p>
-      <w:r>
-        <w:t xml:space="preserve">        </w:t>
-      </w:r>
-    </w:p>
-    <w:p>
-      <w:r>
-        <w:t xml:space="preserve">        this.img.drawString ("GAME OVER! ",500,300);</w:t>
-      </w:r>
-    </w:p>
-    <w:p>
-      <w:r>
-        <w:t xml:space="preserve">        this.img.drawString ("Try again! ",500,320);</w:t>
-      </w:r>
-    </w:p>
-    <w:p>
-      <w:r>
-        <w:t xml:space="preserve">        setImage(this.img);</w:t>
-      </w:r>
-    </w:p>
-    <w:p>
-      <w:r>
-        <w:t xml:space="preserve">        </w:t>
-      </w:r>
-    </w:p>
-    <w:p>
-      <w:r>
-        <w:lastRenderedPageBreak/>
-        <w:t xml:space="preserve">    }</w:t>
-      </w:r>
-    </w:p>
-    <w:p>
-      <w:r>
-        <w:t xml:space="preserve">    </w:t>
-      </w:r>
-    </w:p>
-    <w:p>
-      <w:r>
-        <w:t xml:space="preserve">    private void spawnHero()</w:t>
-      </w:r>
-    </w:p>
-    <w:p>
-      <w:r>
-        <w:t xml:space="preserve">    {</w:t>
-      </w:r>
-    </w:p>
-    <w:p>
-      <w:r>
-        <w:t xml:space="preserve">        this.currentHero = new Zoom();</w:t>
-      </w:r>
-    </w:p>
-    <w:p>
-      <w:r>
-        <w:t xml:space="preserve">        getWorld().addObject(this.currentHero, 100, 250);</w:t>
-      </w:r>
-    </w:p>
-    <w:p>
-      <w:r>
-        <w:t xml:space="preserve">     }</w:t>
-      </w:r>
-    </w:p>
-    <w:p>
-      <w:r>
-        <w:t xml:space="preserve">     </w:t>
-      </w:r>
-    </w:p>
-    <w:p>
-      <w:r>
-        <w:t xml:space="preserve">    private void spawnEnemies() {</w:t>
-      </w:r>
-    </w:p>
-    <w:p>
-      <w:r>
-        <w:t xml:space="preserve">      double currentSpawnTime = System.currentTimeMillis();</w:t>
-      </w:r>
-    </w:p>
-    <w:p>
-      <w:r>
-        <w:t xml:space="preserve">      double timeElapsed = currentSpawnTime - this.lastSpawnTime;</w:t>
-      </w:r>
-    </w:p>
-    <w:p>
-      <w:r>
-        <w:t xml:space="preserve"> </w:t>
-      </w:r>
-    </w:p>
-    <w:p>
-      <w:r>
-        <w:t xml:space="preserve">      if ((this.gameInProgress) &amp;&amp; (timeElapsed &gt;= this.spawnRate)) {</w:t>
-      </w:r>
-    </w:p>
-    <w:p>
-      <w:r>
-        <w:t xml:space="preserve">          </w:t>
-      </w:r>
-    </w:p>
-    <w:p>
-      <w:r>
-        <w:t xml:space="preserve">       int randomEnemyType = 1 + this.randomGenerator.nextInt(100 - 1 + 1);</w:t>
-      </w:r>
-    </w:p>
-    <w:p>
-      <w:r>
-        <w:t xml:space="preserve">       int randomY = 10 + this.randomGenerator.nextInt(590 - 10 + 1);</w:t>
-      </w:r>
-    </w:p>
-    <w:p>
-      <w:r>
-        <w:t xml:space="preserve">      </w:t>
-      </w:r>
-    </w:p>
-    <w:p>
-      <w:r>
-        <w:t xml:space="preserve">          if (randomEnemyType &gt; 10) {</w:t>
-      </w:r>
-    </w:p>
-    <w:p>
-      <w:r>
-        <w:t xml:space="preserve">           getWorld().addObject(new Enemy(), 1000, randomY);</w:t>
-      </w:r>
-    </w:p>
-    <w:p>
-      <w:r>
-        <w:t xml:space="preserve">           this.lastSpawnTime = System.currentTimeMillis();</w:t>
-      </w:r>
-    </w:p>
-    <w:p>
-      <w:r>
-        <w:lastRenderedPageBreak/>
-        <w:t xml:space="preserve">        }</w:t>
-      </w:r>
-    </w:p>
-    <w:p>
-      <w:r>
-        <w:t xml:space="preserve">        else {</w:t>
-      </w:r>
-    </w:p>
-    <w:p>
-      <w:r>
-        <w:t xml:space="preserve">           getWorld().addObject(new HomingEnemy(), 1000, randomY);</w:t>
-      </w:r>
-    </w:p>
-    <w:p>
-      <w:r>
-        <w:t xml:space="preserve">           this.lastSpawnTime = System.currentTimeMillis();</w:t>
-      </w:r>
-    </w:p>
-    <w:p>
-      <w:r>
-        <w:t xml:space="preserve">        }</w:t>
-      </w:r>
-    </w:p>
-    <w:p>
-      <w:r>
-        <w:t xml:space="preserve">      }</w:t>
-      </w:r>
-    </w:p>
-    <w:p>
-      <w:r>
-        <w:t xml:space="preserve">    }     </w:t>
-      </w:r>
-    </w:p>
-    <w:p>
-      <w:r>
-        <w:t>}</w:t>
-      </w:r>
-    </w:p>
     <w:p>
       <w:r>
         <w:br w:type="page"/>
@@ -2460,87 +2835,130 @@
         <w:br w:type="page"/>
       </w:r>
     </w:p>
-    <w:p>
-      <w:r>
-        <w:lastRenderedPageBreak/>
-        <w:t>public class MachineGun extends AbstractWeapon</w:t>
-      </w:r>
-    </w:p>
-    <w:p>
-      <w:r>
-        <w:t>{</w:t>
-      </w:r>
-    </w:p>
-    <w:p>
-      <w:r>
-        <w:t xml:space="preserve">    </w:t>
-      </w:r>
-    </w:p>
-    <w:p>
-      <w:r>
-        <w:t xml:space="preserve">    /**</w:t>
-      </w:r>
-    </w:p>
-    <w:p>
-      <w:r>
-        <w:t xml:space="preserve">     * Act - do whatever the MachineGun wants to do. This method is called whenever</w:t>
-      </w:r>
-    </w:p>
-    <w:p>
-      <w:r>
-        <w:t xml:space="preserve">     * the 'Act' or 'Run' button gets pressed in the environment.</w:t>
-      </w:r>
-    </w:p>
-    <w:p>
-      <w:r>
-        <w:t xml:space="preserve">     */</w:t>
-      </w:r>
-    </w:p>
-    <w:p>
-      <w:r>
-        <w:t xml:space="preserve">    public void act() </w:t>
-      </w:r>
-    </w:p>
-    <w:p>
-      <w:r>
-        <w:t xml:space="preserve">    {</w:t>
-      </w:r>
-    </w:p>
-    <w:p>
-      <w:r>
-        <w:t xml:space="preserve">        // Add your action code here.</w:t>
-      </w:r>
-    </w:p>
-    <w:p>
-      <w:r>
-        <w:t xml:space="preserve">    } </w:t>
-      </w:r>
-    </w:p>
-    <w:p>
-      <w:r>
-        <w:t xml:space="preserve">    //AbstractWeapon(double pFiringRate, Ammo pAmmo, int pSpeed) {</w:t>
-      </w:r>
-    </w:p>
-    <w:p>
-      <w:r>
-        <w:t xml:space="preserve">    public MachineGun() {</w:t>
-      </w:r>
-    </w:p>
-    <w:p>
-      <w:r>
-        <w:t xml:space="preserve">      super (350, new MagicBullet(), 10);</w:t>
-      </w:r>
-    </w:p>
-    <w:p>
-      <w:r>
-        <w:t xml:space="preserve">    }</w:t>
-      </w:r>
-    </w:p>
-    <w:p>
-      <w:r>
-        <w:t>}</w:t>
-      </w:r>
-    </w:p>
+    <w:tbl>
+      <w:tblPr>
+        <w:tblStyle w:val="TableGrid"/>
+        <w:tblW w:w="0" w:type="auto"/>
+        <w:tblLook w:val="04A0" w:firstRow="1" w:lastRow="0" w:firstColumn="1" w:lastColumn="0" w:noHBand="0" w:noVBand="1"/>
+      </w:tblPr>
+      <w:tblGrid>
+        <w:gridCol w:w="6974"/>
+        <w:gridCol w:w="6974"/>
+      </w:tblGrid>
+      <w:tr>
+        <w:tc>
+          <w:tcPr>
+            <w:tcW w:w="6974" w:type="dxa"/>
+          </w:tcPr>
+          <w:p>
+            <w:r>
+              <w:lastRenderedPageBreak/>
+              <w:t>public class MachineGun extends AbstractWeapon</w:t>
+            </w:r>
+          </w:p>
+          <w:p>
+            <w:r>
+              <w:t>{</w:t>
+            </w:r>
+          </w:p>
+          <w:p>
+            <w:r>
+              <w:t xml:space="preserve">    </w:t>
+            </w:r>
+          </w:p>
+          <w:p>
+            <w:r>
+              <w:t xml:space="preserve">    /**</w:t>
+            </w:r>
+          </w:p>
+          <w:p>
+            <w:r>
+              <w:t xml:space="preserve">     * Act - do whatever the MachineGun wants to do. This method is called whenever</w:t>
+            </w:r>
+          </w:p>
+          <w:p>
+            <w:r>
+              <w:t xml:space="preserve">     * the 'Act' or 'Run' button gets pressed in the environment.</w:t>
+            </w:r>
+          </w:p>
+          <w:p>
+            <w:r>
+              <w:t xml:space="preserve">     */</w:t>
+            </w:r>
+          </w:p>
+          <w:p>
+            <w:r>
+              <w:t xml:space="preserve">    public void act() </w:t>
+            </w:r>
+          </w:p>
+          <w:p>
+            <w:r>
+              <w:t xml:space="preserve">    {</w:t>
+            </w:r>
+          </w:p>
+          <w:p>
+            <w:r>
+              <w:t xml:space="preserve">    } </w:t>
+            </w:r>
+          </w:p>
+          <w:p>
+            <w:r>
+              <w:t xml:space="preserve">    //AbstractWeapon(double pFiringRate, Ammo pAmmo, int pSpeed) {</w:t>
+            </w:r>
+          </w:p>
+          <w:p>
+            <w:r>
+              <w:t xml:space="preserve">    public MachineGun() {</w:t>
+            </w:r>
+          </w:p>
+          <w:p>
+            <w:r>
+              <w:t xml:space="preserve">      super (350, new MagicBullet(), 10);</w:t>
+            </w:r>
+          </w:p>
+          <w:p>
+            <w:r>
+              <w:t xml:space="preserve">    }</w:t>
+            </w:r>
+          </w:p>
+          <w:p>
+            <w:r>
+              <w:t>}</w:t>
+            </w:r>
+          </w:p>
+          <w:p/>
+        </w:tc>
+        <w:tc>
+          <w:tcPr>
+            <w:tcW w:w="6974" w:type="dxa"/>
+          </w:tcPr>
+          <w:p>
+            <w:r>
+              <w:t xml:space="preserve">This is a class called </w:t>
+            </w:r>
+            <w:r>
+              <w:t>MachineGun</w:t>
+            </w:r>
+            <w:r>
+              <w:t xml:space="preserve"> which extends to </w:t>
+            </w:r>
+            <w:r>
+              <w:t>AbstractWeapon</w:t>
+            </w:r>
+          </w:p>
+          <w:p/>
+          <w:p>
+            <w:r>
+              <w:t>Its act() mthod is empty but its constructor sets the weapon’s firing rate, ammo type and bullet speed.</w:t>
+            </w:r>
+            <w:bookmarkStart w:id="0" w:name="_GoBack"/>
+            <w:bookmarkEnd w:id="0"/>
+          </w:p>
+        </w:tc>
+      </w:tr>
+    </w:tbl>
+    <w:p/>
+    <w:p/>
     <w:p>
       <w:r>
         <w:br w:type="page"/>

</xml_diff>